<commit_message>
jenis layanan hari/bulan dll
</commit_message>
<xml_diff>
--- a/storage/app/templates/Template_Pengajuan_Layanan_BUMDes.docx
+++ b/storage/app/templates/Template_Pengajuan_Layanan_BUMDes.docx
@@ -2442,7 +2442,7 @@
           </mc:Choice>
           <mc:Fallback>
             <w:pict>
-              <v:shape w14:anchorId="599C2384" id="Graphic 22" o:spid="_x0000_s1026" style="position:absolute;margin-left:34.2pt;margin-top:4.85pt;width:474.75pt;height:6pt;z-index:-15728640;visibility:visible;mso-wrap-style:square;mso-wrap-distance-left:0;mso-wrap-distance-top:0;mso-wrap-distance-right:0;mso-wrap-distance-bottom:0;mso-position-horizontal:absolute;mso-position-horizontal-relative:page;mso-position-vertical:absolute;mso-position-vertical-relative:text;v-text-anchor:top" coordsize="6029325,76200" o:gfxdata="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" path="m6028944,30480l,12192,,,6028944,19812r,10668xem6028944,76200l,57912,,22860,6028944,42672r,33528xe" fillcolor="black" stroked="f">
+              <v:shape w14:anchorId="286291BD" id="Graphic 22" o:spid="_x0000_s1026" style="position:absolute;margin-left:34.2pt;margin-top:4.85pt;width:474.75pt;height:6pt;z-index:-15728640;visibility:visible;mso-wrap-style:square;mso-wrap-distance-left:0;mso-wrap-distance-top:0;mso-wrap-distance-right:0;mso-wrap-distance-bottom:0;mso-position-horizontal:absolute;mso-position-horizontal-relative:page;mso-position-vertical:absolute;mso-position-vertical-relative:text;v-text-anchor:top" coordsize="6029325,76200" o:gfxdata="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" path="m6028944,30480l,12192,,,6028944,19812r,10668xem6028944,76200l,57912,,22860,6028944,42672r,33528xe" fillcolor="black" stroked="f">
                 <v:path arrowok="t"/>
                 <w10:wrap type="topAndBottom" anchorx="page"/>
               </v:shape>
@@ -2935,7 +2935,7 @@
         <w:rPr>
           <w:lang w:val="en-ID"/>
         </w:rPr>
-        <w:t>Tempat</w:t>
+        <w:t>Layanan</w:t>
       </w:r>
       <w:r>
         <w:rPr>
@@ -3395,12 +3395,6 @@
         <w:pStyle w:val="BodyText"/>
         <w:ind w:left="7411"/>
       </w:pPr>
-      <w:r>
-        <w:rPr>
-          <w:u w:val="single"/>
-        </w:rPr>
-        <w:tab/>
-      </w:r>
       <w:r>
         <w:rPr>
           <w:spacing w:val="-2"/>

</xml_diff>